<commit_message>
add new files for notes and assignments
</commit_message>
<xml_diff>
--- a/Design-and-Analysis-of-Algorithms/Assignments/AfterClassProblem.docx
+++ b/Design-and-Analysis-of-Algorithms/Assignments/AfterClassProblem.docx
@@ -8,6 +8,8 @@
           <w:rFonts w:ascii="Times New Roman" w:eastAsia="宋体" w:hAnsi="Times New Roman" w:cs="Times New Roman"/>
         </w:rPr>
       </w:pPr>
+      <w:bookmarkStart w:id="0" w:name="_GoBack"/>
+      <w:bookmarkEnd w:id="0"/>
       <w:r>
         <w:rPr>
           <w:rFonts w:ascii="Times New Roman" w:eastAsia="宋体" w:hAnsi="Times New Roman" w:cs="Times New Roman"/>
@@ -249,10 +251,10 @@
             <v:path o:extrusionok="f" gradientshapeok="t" o:connecttype="rect"/>
             <o:lock v:ext="edit" aspectratio="t"/>
           </v:shapetype>
-          <v:shape id="_x0000_i1034" type="#_x0000_t75" style="width:34.15pt;height:16.15pt" o:ole="">
-            <v:imagedata r:id="rId4" o:title=""/>
+          <v:shape id="_x0000_i1025" type="#_x0000_t75" style="width:34.15pt;height:16.15pt" o:ole="">
+            <v:imagedata r:id="rId6" o:title=""/>
           </v:shape>
-          <o:OLEObject Type="Embed" ProgID="Equation.DSMT4" ShapeID="_x0000_i1034" DrawAspect="Content" ObjectID="_1664470733" r:id="rId5"/>
+          <o:OLEObject Type="Embed" ProgID="Equation.DSMT4" ShapeID="_x0000_i1025" DrawAspect="Content" ObjectID="_1664725024" r:id="rId7"/>
         </w:object>
       </w:r>
       <w:r>
@@ -318,10 +320,10 @@
           <w:position w:val="-12"/>
         </w:rPr>
         <w:object w:dxaOrig="680" w:dyaOrig="320">
-          <v:shape id="_x0000_i1036" type="#_x0000_t75" style="width:34.15pt;height:16.15pt" o:ole="">
-            <v:imagedata r:id="rId6" o:title=""/>
+          <v:shape id="_x0000_i1026" type="#_x0000_t75" style="width:34.15pt;height:16.15pt" o:ole="">
+            <v:imagedata r:id="rId8" o:title=""/>
           </v:shape>
-          <o:OLEObject Type="Embed" ProgID="Equation.DSMT4" ShapeID="_x0000_i1036" DrawAspect="Content" ObjectID="_1664470734" r:id="rId7"/>
+          <o:OLEObject Type="Embed" ProgID="Equation.DSMT4" ShapeID="_x0000_i1026" DrawAspect="Content" ObjectID="_1664725025" r:id="rId9"/>
         </w:object>
       </w:r>
       <w:r>
@@ -334,11 +336,157 @@
     <w:p>
       <w:pPr>
         <w:rPr>
-          <w:rFonts w:ascii="Times New Roman" w:eastAsia="宋体" w:hAnsi="Times New Roman" w:cs="Times New Roman"/>
+          <w:rFonts w:ascii="Times New Roman" w:eastAsia="宋体" w:hAnsi="Times New Roman" w:cs="Times New Roman" w:hint="eastAsia"/>
         </w:rPr>
       </w:pPr>
-      <w:bookmarkStart w:id="0" w:name="_GoBack"/>
-      <w:bookmarkEnd w:id="0"/>
+      <w:r>
+        <w:rPr>
+          <w:rFonts w:ascii="Times New Roman" w:eastAsia="宋体" w:hAnsi="Times New Roman" w:cs="Times New Roman" w:hint="eastAsia"/>
+        </w:rPr>
+        <w:t>基本思路：考虑问题</w:t>
+      </w:r>
+      <w:r>
+        <w:rPr>
+          <w:rFonts w:ascii="Times New Roman" w:eastAsia="宋体" w:hAnsi="Times New Roman" w:cs="Times New Roman" w:hint="eastAsia"/>
+          <w:i/>
+        </w:rPr>
+        <w:t>Y</w:t>
+      </w:r>
+      <w:r>
+        <w:rPr>
+          <w:rFonts w:ascii="Times New Roman" w:eastAsia="宋体" w:hAnsi="Times New Roman" w:cs="Times New Roman" w:hint="eastAsia"/>
+        </w:rPr>
+        <w:t>任意一张给定的平面图，首先调用一次问题</w:t>
+      </w:r>
+      <w:r>
+        <w:rPr>
+          <w:rFonts w:ascii="Times New Roman" w:eastAsia="宋体" w:hAnsi="Times New Roman" w:cs="Times New Roman" w:hint="eastAsia"/>
+          <w:i/>
+        </w:rPr>
+        <w:t>X</w:t>
+      </w:r>
+      <w:r>
+        <w:rPr>
+          <w:rFonts w:ascii="Times New Roman" w:eastAsia="宋体" w:hAnsi="Times New Roman" w:cs="Times New Roman" w:hint="eastAsia"/>
+        </w:rPr>
+        <w:t>判断</w:t>
+      </w:r>
+      <w:proofErr w:type="gramStart"/>
+      <w:r>
+        <w:rPr>
+          <w:rFonts w:ascii="Times New Roman" w:eastAsia="宋体" w:hAnsi="Times New Roman" w:cs="Times New Roman" w:hint="eastAsia"/>
+        </w:rPr>
+        <w:t>图是否</w:t>
+      </w:r>
+      <w:proofErr w:type="gramEnd"/>
+      <w:r>
+        <w:rPr>
+          <w:rFonts w:ascii="Times New Roman" w:eastAsia="宋体" w:hAnsi="Times New Roman" w:cs="Times New Roman" w:hint="eastAsia"/>
+        </w:rPr>
+        <w:t>能够着色，如果不可以直接返回不能够无方案；如果可以则：先使用一个颜色填充一个部分，然后使用问题</w:t>
+      </w:r>
+      <w:r>
+        <w:rPr>
+          <w:rFonts w:ascii="Times New Roman" w:eastAsia="宋体" w:hAnsi="Times New Roman" w:cs="Times New Roman" w:hint="eastAsia"/>
+          <w:i/>
+        </w:rPr>
+        <w:t>X</w:t>
+      </w:r>
+      <w:r>
+        <w:rPr>
+          <w:rFonts w:ascii="Times New Roman" w:eastAsia="宋体" w:hAnsi="Times New Roman" w:cs="Times New Roman" w:hint="eastAsia"/>
+        </w:rPr>
+        <w:t>判断剩下的</w:t>
+      </w:r>
+      <w:proofErr w:type="gramStart"/>
+      <w:r>
+        <w:rPr>
+          <w:rFonts w:ascii="Times New Roman" w:eastAsia="宋体" w:hAnsi="Times New Roman" w:cs="Times New Roman" w:hint="eastAsia"/>
+        </w:rPr>
+        <w:t>图是否</w:t>
+      </w:r>
+      <w:proofErr w:type="gramEnd"/>
+      <w:r>
+        <w:rPr>
+          <w:rFonts w:ascii="Times New Roman" w:eastAsia="宋体" w:hAnsi="Times New Roman" w:cs="Times New Roman" w:hint="eastAsia"/>
+        </w:rPr>
+        <w:t>能够</w:t>
+      </w:r>
+      <w:r>
+        <w:rPr>
+          <w:rFonts w:ascii="Times New Roman" w:eastAsia="宋体" w:hAnsi="Times New Roman" w:cs="Times New Roman" w:hint="eastAsia"/>
+        </w:rPr>
+        <w:t>3</w:t>
+      </w:r>
+      <w:r>
+        <w:rPr>
+          <w:rFonts w:ascii="Times New Roman" w:eastAsia="宋体" w:hAnsi="Times New Roman" w:cs="Times New Roman" w:hint="eastAsia"/>
+        </w:rPr>
+        <w:t>着色，如果可以重复这个步骤（换不同的颜色填充），如果中间出现不可以则返回这个图不存在</w:t>
+      </w:r>
+      <w:r>
+        <w:rPr>
+          <w:rFonts w:ascii="Times New Roman" w:eastAsia="宋体" w:hAnsi="Times New Roman" w:cs="Times New Roman" w:hint="eastAsia"/>
+        </w:rPr>
+        <w:t>3</w:t>
+      </w:r>
+      <w:r>
+        <w:rPr>
+          <w:rFonts w:ascii="Times New Roman" w:eastAsia="宋体" w:hAnsi="Times New Roman" w:cs="Times New Roman" w:hint="eastAsia"/>
+        </w:rPr>
+        <w:t>着色的方案。这样即可实现从问题</w:t>
+      </w:r>
+      <w:r>
+        <w:rPr>
+          <w:rFonts w:ascii="Times New Roman" w:eastAsia="宋体" w:hAnsi="Times New Roman" w:cs="Times New Roman" w:hint="eastAsia"/>
+          <w:i/>
+        </w:rPr>
+        <w:t>Y</w:t>
+      </w:r>
+      <w:r>
+        <w:rPr>
+          <w:rFonts w:ascii="Times New Roman" w:eastAsia="宋体" w:hAnsi="Times New Roman" w:cs="Times New Roman" w:hint="eastAsia"/>
+        </w:rPr>
+        <w:t>到问题</w:t>
+      </w:r>
+      <w:r>
+        <w:rPr>
+          <w:rFonts w:ascii="Times New Roman" w:eastAsia="宋体" w:hAnsi="Times New Roman" w:cs="Times New Roman" w:hint="eastAsia"/>
+          <w:i/>
+        </w:rPr>
+        <w:t>X</w:t>
+      </w:r>
+      <w:r>
+        <w:rPr>
+          <w:rFonts w:ascii="Times New Roman" w:eastAsia="宋体" w:hAnsi="Times New Roman" w:cs="Times New Roman" w:hint="eastAsia"/>
+        </w:rPr>
+        <w:t>的规约也就是存在这样一个多项式时间给出平面图</w:t>
+      </w:r>
+      <w:r>
+        <w:rPr>
+          <w:rFonts w:ascii="Times New Roman" w:eastAsia="宋体" w:hAnsi="Times New Roman" w:cs="Times New Roman" w:hint="eastAsia"/>
+        </w:rPr>
+        <w:t>3</w:t>
+      </w:r>
+      <w:r>
+        <w:rPr>
+          <w:rFonts w:ascii="Times New Roman" w:eastAsia="宋体" w:hAnsi="Times New Roman" w:cs="Times New Roman" w:hint="eastAsia"/>
+        </w:rPr>
+        <w:t>着色的方案（由于可以在多项式时间求解问题</w:t>
+      </w:r>
+      <w:r>
+        <w:rPr>
+          <w:rFonts w:ascii="Times New Roman" w:eastAsia="宋体" w:hAnsi="Times New Roman" w:cs="Times New Roman" w:hint="eastAsia"/>
+          <w:i/>
+        </w:rPr>
+        <w:t>X</w:t>
+      </w:r>
+      <w:r>
+        <w:rPr>
+          <w:rFonts w:ascii="Times New Roman" w:eastAsia="宋体" w:hAnsi="Times New Roman" w:cs="Times New Roman" w:hint="eastAsia"/>
+        </w:rPr>
+        <w:t>）。</w:t>
+      </w:r>
     </w:p>
     <w:sectPr>
       <w:pgSz w:w="11906" w:h="16838"/>
@@ -348,6 +496,44 @@
     </w:sectPr>
   </w:body>
 </w:document>
+</file>
+
+<file path=word/endnotes.xml><?xml version="1.0" encoding="utf-8"?>
+<w:endnotes xmlns:wpc="http://schemas.microsoft.com/office/word/2010/wordprocessingCanvas" xmlns:cx="http://schemas.microsoft.com/office/drawing/2014/chartex" xmlns:cx1="http://schemas.microsoft.com/office/drawing/2015/9/8/chartex" xmlns:cx2="http://schemas.microsoft.com/office/drawing/2015/10/21/chartex" xmlns:cx3="http://schemas.microsoft.com/office/drawing/2016/5/9/chartex" xmlns:cx4="http://schemas.microsoft.com/office/drawing/2016/5/10/chartex" xmlns:cx5="http://schemas.microsoft.com/office/drawing/2016/5/11/chartex" xmlns:cx6="http://schemas.microsoft.com/office/drawing/2016/5/12/chartex" xmlns:cx7="http://schemas.microsoft.com/office/drawing/2016/5/13/chartex" xmlns:cx8="http://schemas.microsoft.com/office/drawing/2016/5/14/chartex" xmlns:mc="http://schemas.openxmlformats.org/markup-compatibility/2006" xmlns:aink="http://schemas.microsoft.com/office/drawing/2016/ink" xmlns:am3d="http://schemas.microsoft.com/office/drawing/2017/model3d" xmlns:o="urn:schemas-microsoft-com:office:office" xmlns:r="http://schemas.openxmlformats.org/officeDocument/2006/relationships" xmlns:m="http://schemas.openxmlformats.org/officeDocument/2006/math" xmlns:v="urn:schemas-microsoft-com:vml" xmlns:wp14="http://schemas.microsoft.com/office/word/2010/wordprocessingDrawing" xmlns:wp="http://schemas.openxmlformats.org/drawingml/2006/wordprocessingDrawing" xmlns:w10="urn:schemas-microsoft-com:office:word" xmlns:w="http://schemas.openxmlformats.org/wordprocessingml/2006/main" xmlns:w14="http://schemas.microsoft.com/office/word/2010/wordml" xmlns:w15="http://schemas.microsoft.com/office/word/2012/wordml" xmlns:w16cid="http://schemas.microsoft.com/office/word/2016/wordml/cid" xmlns:w16se="http://schemas.microsoft.com/office/word/2015/wordml/symex" xmlns:wpg="http://schemas.microsoft.com/office/word/2010/wordprocessingGroup" xmlns:wpi="http://schemas.microsoft.com/office/word/2010/wordprocessingInk" xmlns:wne="http://schemas.microsoft.com/office/word/2006/wordml" xmlns:wps="http://schemas.microsoft.com/office/word/2010/wordprocessingShape" mc:Ignorable="w14 w15 w16se w16cid wp14">
+  <w:endnote w:type="separator" w:id="-1">
+    <w:p>
+      <w:r>
+        <w:separator/>
+      </w:r>
+    </w:p>
+  </w:endnote>
+  <w:endnote w:type="continuationSeparator" w:id="0">
+    <w:p>
+      <w:r>
+        <w:continuationSeparator/>
+      </w:r>
+    </w:p>
+  </w:endnote>
+</w:endnotes>
+</file>
+
+<file path=word/footnotes.xml><?xml version="1.0" encoding="utf-8"?>
+<w:footnotes xmlns:wpc="http://schemas.microsoft.com/office/word/2010/wordprocessingCanvas" xmlns:cx="http://schemas.microsoft.com/office/drawing/2014/chartex" xmlns:cx1="http://schemas.microsoft.com/office/drawing/2015/9/8/chartex" xmlns:cx2="http://schemas.microsoft.com/office/drawing/2015/10/21/chartex" xmlns:cx3="http://schemas.microsoft.com/office/drawing/2016/5/9/chartex" xmlns:cx4="http://schemas.microsoft.com/office/drawing/2016/5/10/chartex" xmlns:cx5="http://schemas.microsoft.com/office/drawing/2016/5/11/chartex" xmlns:cx6="http://schemas.microsoft.com/office/drawing/2016/5/12/chartex" xmlns:cx7="http://schemas.microsoft.com/office/drawing/2016/5/13/chartex" xmlns:cx8="http://schemas.microsoft.com/office/drawing/2016/5/14/chartex" xmlns:mc="http://schemas.openxmlformats.org/markup-compatibility/2006" xmlns:aink="http://schemas.microsoft.com/office/drawing/2016/ink" xmlns:am3d="http://schemas.microsoft.com/office/drawing/2017/model3d" xmlns:o="urn:schemas-microsoft-com:office:office" xmlns:r="http://schemas.openxmlformats.org/officeDocument/2006/relationships" xmlns:m="http://schemas.openxmlformats.org/officeDocument/2006/math" xmlns:v="urn:schemas-microsoft-com:vml" xmlns:wp14="http://schemas.microsoft.com/office/word/2010/wordprocessingDrawing" xmlns:wp="http://schemas.openxmlformats.org/drawingml/2006/wordprocessingDrawing" xmlns:w10="urn:schemas-microsoft-com:office:word" xmlns:w="http://schemas.openxmlformats.org/wordprocessingml/2006/main" xmlns:w14="http://schemas.microsoft.com/office/word/2010/wordml" xmlns:w15="http://schemas.microsoft.com/office/word/2012/wordml" xmlns:w16cid="http://schemas.microsoft.com/office/word/2016/wordml/cid" xmlns:w16se="http://schemas.microsoft.com/office/word/2015/wordml/symex" xmlns:wpg="http://schemas.microsoft.com/office/word/2010/wordprocessingGroup" xmlns:wpi="http://schemas.microsoft.com/office/word/2010/wordprocessingInk" xmlns:wne="http://schemas.microsoft.com/office/word/2006/wordml" xmlns:wps="http://schemas.microsoft.com/office/word/2010/wordprocessingShape" mc:Ignorable="w14 w15 w16se w16cid wp14">
+  <w:footnote w:type="separator" w:id="-1">
+    <w:p>
+      <w:r>
+        <w:separator/>
+      </w:r>
+    </w:p>
+  </w:footnote>
+  <w:footnote w:type="continuationSeparator" w:id="0">
+    <w:p>
+      <w:r>
+        <w:continuationSeparator/>
+      </w:r>
+    </w:p>
+  </w:footnote>
+</w:footnotes>
 </file>
 
 <file path=word/styles.xml><?xml version="1.0" encoding="utf-8"?>
@@ -776,6 +962,71 @@
     <w:semiHidden/>
     <w:unhideWhenUsed/>
   </w:style>
+  <w:style w:type="paragraph" w:styleId="a3">
+    <w:name w:val="header"/>
+    <w:basedOn w:val="a"/>
+    <w:link w:val="a4"/>
+    <w:uiPriority w:val="99"/>
+    <w:unhideWhenUsed/>
+    <w:rsid w:val="00CC66BC"/>
+    <w:pPr>
+      <w:pBdr>
+        <w:bottom w:val="single" w:sz="6" w:space="1" w:color="auto"/>
+      </w:pBdr>
+      <w:tabs>
+        <w:tab w:val="center" w:pos="4153"/>
+        <w:tab w:val="right" w:pos="8306"/>
+      </w:tabs>
+      <w:snapToGrid w:val="0"/>
+      <w:jc w:val="center"/>
+    </w:pPr>
+    <w:rPr>
+      <w:sz w:val="18"/>
+      <w:szCs w:val="18"/>
+    </w:rPr>
+  </w:style>
+  <w:style w:type="character" w:customStyle="1" w:styleId="a4">
+    <w:name w:val="页眉 字符"/>
+    <w:basedOn w:val="a0"/>
+    <w:link w:val="a3"/>
+    <w:uiPriority w:val="99"/>
+    <w:rsid w:val="00CC66BC"/>
+    <w:rPr>
+      <w:sz w:val="18"/>
+      <w:szCs w:val="18"/>
+    </w:rPr>
+  </w:style>
+  <w:style w:type="paragraph" w:styleId="a5">
+    <w:name w:val="footer"/>
+    <w:basedOn w:val="a"/>
+    <w:link w:val="a6"/>
+    <w:uiPriority w:val="99"/>
+    <w:unhideWhenUsed/>
+    <w:rsid w:val="00CC66BC"/>
+    <w:pPr>
+      <w:tabs>
+        <w:tab w:val="center" w:pos="4153"/>
+        <w:tab w:val="right" w:pos="8306"/>
+      </w:tabs>
+      <w:snapToGrid w:val="0"/>
+      <w:jc w:val="left"/>
+    </w:pPr>
+    <w:rPr>
+      <w:sz w:val="18"/>
+      <w:szCs w:val="18"/>
+    </w:rPr>
+  </w:style>
+  <w:style w:type="character" w:customStyle="1" w:styleId="a6">
+    <w:name w:val="页脚 字符"/>
+    <w:basedOn w:val="a0"/>
+    <w:link w:val="a5"/>
+    <w:uiPriority w:val="99"/>
+    <w:rsid w:val="00CC66BC"/>
+    <w:rPr>
+      <w:sz w:val="18"/>
+      <w:szCs w:val="18"/>
+    </w:rPr>
+  </w:style>
 </w:styles>
 </file>
 

</xml_diff>